<commit_message>
final updates to syllabus
</commit_message>
<xml_diff>
--- a/Data_Mining_for_Business_Spring_2020_Syllabus.docx
+++ b/Data_Mining_for_Business_Spring_2020_Syllabus.docx
@@ -29,6 +29,16 @@
       <w:r>
         <w:t xml:space="preserve"> </w:t>
       </w:r>
+      <w:r>
+        <w:t xml:space="preserve">– </w:t>
+      </w:r>
+      <w:r>
+        <w:rPr>
+          <w:i/>
+          <w:iCs/>
+        </w:rPr>
+        <w:t>although this course includes business topics at its heart it is a computer science course.  Please be mindful of this.</w:t>
+      </w:r>
     </w:p>
     <w:p>
       <w:pPr>
@@ -111,30 +121,14 @@
           <w:rStyle w:val="Hyperlink"/>
         </w:rPr>
       </w:pPr>
-      <w:r>
-        <w:fldChar w:fldCharType="begin"/>
-      </w:r>
-      <w:r>
-        <w:instrText xml:space="preserve"> HYPERLINK "mailto:</w:instrText>
-      </w:r>
-      <w:r>
-        <w:instrText>ehk116@gmail.com</w:instrText>
-      </w:r>
-      <w:r>
-        <w:instrText xml:space="preserve">" </w:instrText>
-      </w:r>
-      <w:r>
-        <w:fldChar w:fldCharType="separate"/>
-      </w:r>
-      <w:r>
-        <w:rPr>
-          <w:rStyle w:val="Hyperlink"/>
-        </w:rPr>
-        <w:t>ehk116@gmail.com</w:t>
-      </w:r>
-      <w:r>
-        <w:fldChar w:fldCharType="end"/>
-      </w:r>
+      <w:hyperlink r:id="rId6" w:history="1">
+        <w:r>
+          <w:rPr>
+            <w:rStyle w:val="Hyperlink"/>
+          </w:rPr>
+          <w:t>ehk116@gmail.com</w:t>
+        </w:r>
+      </w:hyperlink>
     </w:p>
     <w:p>
       <w:pPr>
@@ -144,7 +138,7 @@
           <w:u w:val="single"/>
         </w:rPr>
       </w:pPr>
-      <w:hyperlink r:id="rId6" w:history="1">
+      <w:hyperlink r:id="rId7" w:history="1">
         <w:r>
           <w:rPr>
             <w:rStyle w:val="Hyperlink"/>
@@ -181,77 +175,51 @@
       <w:r>
         <w:t xml:space="preserve">; </w:t>
       </w:r>
-      <w:r>
+      <w:hyperlink r:id="rId8" w:history="1">
+        <w:r>
+          <w:rPr>
+            <w:rFonts w:ascii="Arial" w:eastAsia="Times New Roman" w:hAnsi="Arial" w:cs="Arial"/>
+            <w:color w:val="1155CC"/>
+            <w:u w:val="single"/>
+            <w:shd w:val="clear" w:color="auto" w:fill="FFFFFF"/>
+          </w:rPr>
+          <w:t>https://zoom.us/j/8591855557</w:t>
+        </w:r>
+      </w:hyperlink>
+    </w:p>
+    <w:p>
+      <w:pPr>
+        <w:pStyle w:val="Heading2"/>
+      </w:pPr>
+      <w:r>
+        <w:t>Important URLs:</w:t>
+      </w:r>
+    </w:p>
+    <w:p>
+      <w:pPr>
+        <w:spacing w:after="0"/>
+      </w:pPr>
+      <w:r>
+        <w:rPr>
+          <w:b/>
+          <w:bCs/>
+        </w:rPr>
+        <w:t xml:space="preserve">Piazza </w:t>
+      </w:r>
+      <w:r>
+        <w:t>(class discussion board, post LOTS of questions!)</w:t>
+      </w:r>
+    </w:p>
+    <w:p>
+      <w:pPr>
         <w:rPr>
           <w:rFonts w:ascii="Arial" w:eastAsia="Times New Roman" w:hAnsi="Arial" w:cs="Arial"/>
           <w:color w:val="1155CC"/>
           <w:u w:val="single"/>
           <w:shd w:val="clear" w:color="auto" w:fill="FFFFFF"/>
         </w:rPr>
-        <w:fldChar w:fldCharType="begin"/>
-      </w:r>
-      <w:r>
-        <w:rPr>
-          <w:rFonts w:ascii="Arial" w:eastAsia="Times New Roman" w:hAnsi="Arial" w:cs="Arial"/>
-          <w:color w:val="1155CC"/>
-          <w:u w:val="single"/>
-          <w:shd w:val="clear" w:color="auto" w:fill="FFFFFF"/>
-        </w:rPr>
-        <w:instrText xml:space="preserve"> HYPERLINK "https://www.google.com/url?q=https://zoom.us/j/8591855557&amp;sa=D&amp;ust=1580319993948000&amp;usg=AOvVaw2RFbINQFNoykrM2K5fEbhY" </w:instrText>
-      </w:r>
-      <w:r>
-        <w:rPr>
-          <w:rFonts w:ascii="Arial" w:eastAsia="Times New Roman" w:hAnsi="Arial" w:cs="Arial"/>
-          <w:color w:val="1155CC"/>
-          <w:u w:val="single"/>
-          <w:shd w:val="clear" w:color="auto" w:fill="FFFFFF"/>
-        </w:rPr>
-        <w:fldChar w:fldCharType="separate"/>
-      </w:r>
-      <w:r>
-        <w:rPr>
-          <w:rFonts w:ascii="Arial" w:eastAsia="Times New Roman" w:hAnsi="Arial" w:cs="Arial"/>
-          <w:color w:val="1155CC"/>
-          <w:u w:val="single"/>
-          <w:shd w:val="clear" w:color="auto" w:fill="FFFFFF"/>
-        </w:rPr>
-        <w:t>https://zoom.us/j/8591855557</w:t>
-      </w:r>
-      <w:r>
-        <w:rPr>
-          <w:rFonts w:ascii="Arial" w:eastAsia="Times New Roman" w:hAnsi="Arial" w:cs="Arial"/>
-          <w:color w:val="1155CC"/>
-          <w:u w:val="single"/>
-          <w:shd w:val="clear" w:color="auto" w:fill="FFFFFF"/>
-        </w:rPr>
-        <w:fldChar w:fldCharType="end"/>
-      </w:r>
-      <w:bookmarkStart w:id="0" w:name="_GoBack"/>
-      <w:bookmarkEnd w:id="0"/>
-    </w:p>
-    <w:p>
-      <w:pPr>
-        <w:pStyle w:val="Heading2"/>
-      </w:pPr>
-      <w:r>
-        <w:t>Important URLs:</w:t>
-      </w:r>
-    </w:p>
-    <w:p>
-      <w:pPr>
-        <w:spacing w:after="0"/>
-      </w:pPr>
-      <w:r>
-        <w:t>Piazza (class discussion board, post LOTS of questions!)</w:t>
-      </w:r>
-    </w:p>
-    <w:p>
-      <w:pPr>
-        <w:rPr>
-          <w:rFonts w:ascii="Times New Roman" w:eastAsia="Times New Roman" w:hAnsi="Times New Roman" w:cs="Times New Roman"/>
-        </w:rPr>
-      </w:pPr>
-      <w:hyperlink r:id="rId7" w:tgtFrame="_blank" w:history="1">
+      </w:pPr>
+      <w:hyperlink r:id="rId9" w:tgtFrame="_blank" w:history="1">
         <w:r>
           <w:rPr>
             <w:rFonts w:ascii="Arial" w:eastAsia="Times New Roman" w:hAnsi="Arial" w:cs="Arial"/>
@@ -265,17 +233,106 @@
     </w:p>
     <w:p>
       <w:pPr>
+        <w:spacing w:after="0"/>
+      </w:pPr>
+      <w:r>
+        <w:t xml:space="preserve">Piazza </w:t>
+      </w:r>
+      <w:r>
+        <w:t>facilitates</w:t>
+      </w:r>
+      <w:r>
+        <w:t xml:space="preserve"> real classroom </w:t>
+      </w:r>
+      <w:r>
+        <w:t xml:space="preserve">interaction </w:t>
+      </w:r>
+      <w:r>
+        <w:t>although it is online.  Piazza is used to realize distance learning, but it is never intended to be a customer service center</w:t>
+      </w:r>
+      <w:r>
+        <w:t xml:space="preserve">, </w:t>
+      </w:r>
+      <w:r>
+        <w:t>social networking website</w:t>
+      </w:r>
+      <w:r>
+        <w:t xml:space="preserve"> or the channel for sharing evaluations of teammates, staff or topics (save that for your course evaluations). Keep in mind teaching staff responses are not expected within any given timeframe.  In fact, your teaching staff may not respond at all for some topics so that students have to help each other, research and explore on their own and ultimately learn rather than be explicitly </w:t>
+      </w:r>
+      <w:bookmarkStart w:id="0" w:name="_GoBack"/>
+      <w:bookmarkEnd w:id="0"/>
+      <w:r>
+        <w:t>told.</w:t>
+      </w:r>
+    </w:p>
+    <w:p>
+      <w:pPr>
+        <w:spacing w:after="0"/>
+      </w:pPr>
+    </w:p>
+    <w:p>
+      <w:pPr>
         <w:rPr>
           <w:rFonts w:ascii="Times New Roman" w:eastAsia="Times New Roman" w:hAnsi="Times New Roman" w:cs="Times New Roman"/>
         </w:rPr>
       </w:pPr>
       <w:r>
-        <w:t>Canvas (homework submissions and grading)</w:t>
+        <w:rPr>
+          <w:b/>
+          <w:bCs/>
+        </w:rPr>
+        <w:t>Canvas</w:t>
+      </w:r>
+      <w:r>
+        <w:t xml:space="preserve"> (homework submissions and grading)</w:t>
       </w:r>
       <w:r>
         <w:br/>
       </w:r>
-      <w:hyperlink r:id="rId8" w:tgtFrame="_blank" w:history="1">
+      <w:r>
+        <w:fldChar w:fldCharType="begin"/>
+      </w:r>
+      <w:r>
+        <w:instrText xml:space="preserve"> HYPERLINK "https://canvas.harvard.edu/courses/69731" \t "_blank" </w:instrText>
+      </w:r>
+      <w:r>
+        <w:fldChar w:fldCharType="separate"/>
+      </w:r>
+      <w:r>
+        <w:rPr>
+          <w:rFonts w:ascii="Arial" w:eastAsia="Times New Roman" w:hAnsi="Arial" w:cs="Arial"/>
+          <w:color w:val="1155CC"/>
+          <w:u w:val="single"/>
+          <w:shd w:val="clear" w:color="auto" w:fill="FFFFFF"/>
+        </w:rPr>
+        <w:t>https://canvas.harvard.edu/courses/69731</w:t>
+      </w:r>
+      <w:r>
+        <w:rPr>
+          <w:rFonts w:ascii="Arial" w:eastAsia="Times New Roman" w:hAnsi="Arial" w:cs="Arial"/>
+          <w:color w:val="1155CC"/>
+          <w:u w:val="single"/>
+          <w:shd w:val="clear" w:color="auto" w:fill="FFFFFF"/>
+        </w:rPr>
+        <w:fldChar w:fldCharType="end"/>
+      </w:r>
+    </w:p>
+    <w:p>
+      <w:pPr>
+        <w:spacing w:after="0"/>
+      </w:pPr>
+      <w:r>
+        <w:t>During class we will be trying out “helix” which uses zoom for video conferencing.  Should we have any issues this is a back-up for chat questions:</w:t>
+      </w:r>
+    </w:p>
+    <w:p>
+      <w:pPr>
+        <w:spacing w:after="0"/>
+        <w:rPr>
+          <w:rFonts w:ascii="Times New Roman" w:eastAsia="Times New Roman" w:hAnsi="Times New Roman" w:cs="Times New Roman"/>
+        </w:rPr>
+      </w:pPr>
+      <w:hyperlink r:id="rId10" w:tgtFrame="_blank" w:history="1">
         <w:r>
           <w:rPr>
             <w:rFonts w:ascii="Arial" w:eastAsia="Times New Roman" w:hAnsi="Arial" w:cs="Arial"/>
@@ -283,162 +340,107 @@
             <w:u w:val="single"/>
             <w:shd w:val="clear" w:color="auto" w:fill="FFFFFF"/>
           </w:rPr>
-          <w:t>https://canvas.harvard.edu/courses/69731</w:t>
+          <w:t>https://canvas.harvard.edu/courses/69731/external_tools/1</w:t>
         </w:r>
       </w:hyperlink>
     </w:p>
     <w:p>
       <w:pPr>
         <w:spacing w:after="0"/>
-      </w:pPr>
-      <w:r>
-        <w:t>During class we will be trying out “helix” which uses zoom for video conferencing.  Should we have any issues this is a back-up for chat questions:</w:t>
-      </w:r>
+        <w:rPr>
+          <w:rFonts w:ascii="Times New Roman" w:eastAsia="Times New Roman" w:hAnsi="Times New Roman" w:cs="Times New Roman"/>
+        </w:rPr>
+      </w:pPr>
     </w:p>
     <w:p>
       <w:pPr>
         <w:spacing w:after="0"/>
         <w:rPr>
-          <w:rFonts w:ascii="Times New Roman" w:eastAsia="Times New Roman" w:hAnsi="Times New Roman" w:cs="Times New Roman"/>
-        </w:rPr>
-      </w:pPr>
-      <w:r>
-        <w:rPr>
-          <w:rFonts w:ascii="Times New Roman" w:eastAsia="Times New Roman" w:hAnsi="Times New Roman" w:cs="Times New Roman"/>
-        </w:rPr>
-        <w:fldChar w:fldCharType="begin"/>
-      </w:r>
-      <w:r>
-        <w:rPr>
-          <w:rFonts w:ascii="Times New Roman" w:eastAsia="Times New Roman" w:hAnsi="Times New Roman" w:cs="Times New Roman"/>
-        </w:rPr>
-        <w:instrText xml:space="preserve"> HYPERLINK "https://canvas.harvard.edu/courses/69731/external_tools/1" \t "_blank" </w:instrText>
-      </w:r>
-      <w:r>
-        <w:rPr>
-          <w:rFonts w:ascii="Times New Roman" w:eastAsia="Times New Roman" w:hAnsi="Times New Roman" w:cs="Times New Roman"/>
-        </w:rPr>
-        <w:fldChar w:fldCharType="separate"/>
-      </w:r>
-      <w:r>
-        <w:rPr>
-          <w:rFonts w:ascii="Arial" w:eastAsia="Times New Roman" w:hAnsi="Arial" w:cs="Arial"/>
-          <w:color w:val="1155CC"/>
-          <w:u w:val="single"/>
-          <w:shd w:val="clear" w:color="auto" w:fill="FFFFFF"/>
-        </w:rPr>
-        <w:t>https://canvas.harvard.edu/courses/69731/external_tools/1</w:t>
-      </w:r>
-      <w:r>
-        <w:rPr>
-          <w:rFonts w:ascii="Times New Roman" w:eastAsia="Times New Roman" w:hAnsi="Times New Roman" w:cs="Times New Roman"/>
-        </w:rPr>
-        <w:fldChar w:fldCharType="end"/>
+          <w:bCs/>
+        </w:rPr>
+      </w:pPr>
+      <w:proofErr w:type="spellStart"/>
+      <w:r>
+        <w:rPr>
+          <w:b/>
+        </w:rPr>
+        <w:t>Github</w:t>
+      </w:r>
+      <w:proofErr w:type="spellEnd"/>
+      <w:r>
+        <w:rPr>
+          <w:bCs/>
+        </w:rPr>
+        <w:t xml:space="preserve"> repository allows you to get all scripts, </w:t>
+      </w:r>
+      <w:proofErr w:type="spellStart"/>
+      <w:r>
+        <w:rPr>
+          <w:bCs/>
+        </w:rPr>
+        <w:t>powerpoints</w:t>
+      </w:r>
+      <w:proofErr w:type="spellEnd"/>
+      <w:r>
+        <w:rPr>
+          <w:bCs/>
+        </w:rPr>
+        <w:t xml:space="preserve"> and data sets throughout the semester.</w:t>
+      </w:r>
+      <w:r>
+        <w:rPr>
+          <w:bCs/>
+        </w:rPr>
+        <w:t xml:space="preserve">  For those not familiar with </w:t>
+      </w:r>
+      <w:proofErr w:type="spellStart"/>
+      <w:r>
+        <w:rPr>
+          <w:bCs/>
+        </w:rPr>
+        <w:t>github</w:t>
+      </w:r>
+      <w:proofErr w:type="spellEnd"/>
+      <w:r>
+        <w:rPr>
+          <w:bCs/>
+        </w:rPr>
+        <w:t xml:space="preserve">, think of it like a shared drive similar to </w:t>
+      </w:r>
+      <w:proofErr w:type="spellStart"/>
+      <w:r>
+        <w:rPr>
+          <w:bCs/>
+        </w:rPr>
+        <w:t>sharepoint</w:t>
+      </w:r>
+      <w:proofErr w:type="spellEnd"/>
+      <w:r>
+        <w:rPr>
+          <w:bCs/>
+        </w:rPr>
+        <w:t xml:space="preserve"> or </w:t>
+      </w:r>
+      <w:proofErr w:type="spellStart"/>
+      <w:r>
+        <w:rPr>
+          <w:bCs/>
+        </w:rPr>
+        <w:t>dropbox</w:t>
+      </w:r>
+      <w:proofErr w:type="spellEnd"/>
+      <w:r>
+        <w:rPr>
+          <w:bCs/>
+        </w:rPr>
+        <w:t xml:space="preserve"> but with added functionality for data and computer science.</w:t>
       </w:r>
     </w:p>
     <w:p>
       <w:pPr>
         <w:spacing w:after="0"/>
-        <w:rPr>
-          <w:rFonts w:ascii="Times New Roman" w:eastAsia="Times New Roman" w:hAnsi="Times New Roman" w:cs="Times New Roman"/>
-        </w:rPr>
-      </w:pPr>
-    </w:p>
-    <w:p>
-      <w:pPr>
-        <w:spacing w:after="0"/>
-        <w:rPr>
-          <w:bCs/>
-        </w:rPr>
-      </w:pPr>
-      <w:r>
-        <w:rPr>
-          <w:bCs/>
-        </w:rPr>
-        <w:t xml:space="preserve">The </w:t>
-      </w:r>
-      <w:proofErr w:type="spellStart"/>
-      <w:r>
-        <w:rPr>
-          <w:bCs/>
-        </w:rPr>
-        <w:t>github</w:t>
-      </w:r>
-      <w:proofErr w:type="spellEnd"/>
-      <w:r>
-        <w:rPr>
-          <w:bCs/>
-        </w:rPr>
-        <w:t xml:space="preserve"> repository allows you to get all scripts, </w:t>
-      </w:r>
-      <w:proofErr w:type="spellStart"/>
-      <w:r>
-        <w:rPr>
-          <w:bCs/>
-        </w:rPr>
-        <w:t>powerpoints</w:t>
-      </w:r>
-      <w:proofErr w:type="spellEnd"/>
-      <w:r>
-        <w:rPr>
-          <w:bCs/>
-        </w:rPr>
-        <w:t xml:space="preserve"> and data sets throughout the semester.</w:t>
-      </w:r>
-      <w:r>
-        <w:rPr>
-          <w:bCs/>
-        </w:rPr>
-        <w:t xml:space="preserve">  For those not familiar with </w:t>
-      </w:r>
-      <w:proofErr w:type="spellStart"/>
-      <w:r>
-        <w:rPr>
-          <w:bCs/>
-        </w:rPr>
-        <w:t>github</w:t>
-      </w:r>
-      <w:proofErr w:type="spellEnd"/>
-      <w:r>
-        <w:rPr>
-          <w:bCs/>
-        </w:rPr>
-        <w:t xml:space="preserve">, think of it like a shared drive similar to </w:t>
-      </w:r>
-      <w:proofErr w:type="spellStart"/>
-      <w:r>
-        <w:rPr>
-          <w:bCs/>
-        </w:rPr>
-        <w:t>sharepoint</w:t>
-      </w:r>
-      <w:proofErr w:type="spellEnd"/>
-      <w:r>
-        <w:rPr>
-          <w:bCs/>
-        </w:rPr>
-        <w:t xml:space="preserve"> or </w:t>
-      </w:r>
-      <w:proofErr w:type="spellStart"/>
-      <w:r>
-        <w:rPr>
-          <w:bCs/>
-        </w:rPr>
-        <w:t>dropbox</w:t>
-      </w:r>
-      <w:proofErr w:type="spellEnd"/>
-      <w:r>
-        <w:rPr>
-          <w:bCs/>
-        </w:rPr>
-        <w:t xml:space="preserve"> but with added functionality for data and computer science.</w:t>
-      </w:r>
-    </w:p>
-    <w:p>
-      <w:pPr>
-        <w:spacing w:after="0"/>
-      </w:pPr>
-      <w:hyperlink r:id="rId9" w:history="1">
+      </w:pPr>
+      <w:hyperlink r:id="rId11" w:history="1">
         <w:r>
           <w:rPr>
             <w:rStyle w:val="Hyperlink"/>
@@ -481,7 +483,11 @@
         <w:t xml:space="preserve">Students will be able to access the live stream </w:t>
       </w:r>
       <w:r>
-        <w:t xml:space="preserve">or recorded lecture </w:t>
+        <w:t xml:space="preserve">or </w:t>
+      </w:r>
+      <w:r>
+        <w:lastRenderedPageBreak/>
+        <w:t xml:space="preserve">recorded lecture </w:t>
       </w:r>
       <w:r>
         <w:t>via a link on the Lecture Video page</w:t>
@@ -573,7 +579,6 @@
         <w:spacing w:after="0"/>
       </w:pPr>
       <w:r>
-        <w:lastRenderedPageBreak/>
         <w:t>Harvard Coop Bookstore link for the book:</w:t>
       </w:r>
     </w:p>
@@ -584,7 +589,7 @@
           <w:rFonts w:ascii="Times New Roman" w:hAnsi="Times New Roman"/>
         </w:rPr>
       </w:pPr>
-      <w:hyperlink r:id="rId10" w:history="1">
+      <w:hyperlink r:id="rId12" w:history="1">
         <w:r>
           <w:rPr>
             <w:rStyle w:val="Hyperlink"/>
@@ -702,7 +707,7 @@
       <w:r>
         <w:t xml:space="preserve">This semester we will be using </w:t>
       </w:r>
-      <w:hyperlink r:id="rId11" w:history="1">
+      <w:hyperlink r:id="rId13" w:history="1">
         <w:r>
           <w:rPr>
             <w:rStyle w:val="Hyperlink"/>
@@ -908,7 +913,11 @@
         <w:t>regularly</w:t>
       </w:r>
       <w:r>
-        <w:t xml:space="preserve"> for on campus sessions and forum participation will be monitored for remote participants.  Y</w:t>
+        <w:t xml:space="preserve"> for on campus sessions and forum </w:t>
+      </w:r>
+      <w:r>
+        <w:lastRenderedPageBreak/>
+        <w:t>participation will be monitored for remote participants.  Y</w:t>
       </w:r>
       <w:r>
         <w:t xml:space="preserve">ou are responsible for material covered in class </w:t>
@@ -964,7 +973,6 @@
         <w:pStyle w:val="Heading2"/>
       </w:pPr>
       <w:r>
-        <w:lastRenderedPageBreak/>
         <w:t>Code of conduct</w:t>
       </w:r>
       <w:r>
@@ -989,7 +997,7 @@
         </w:rPr>
         <w:t xml:space="preserve">This course expects you to uphold and report violations of the Extension School code of conduct found </w:t>
       </w:r>
-      <w:hyperlink r:id="rId12" w:history="1">
+      <w:hyperlink r:id="rId14" w:history="1">
         <w:r>
           <w:rPr>
             <w:rFonts w:cs="Arial"/>
@@ -1143,7 +1151,7 @@
         </w:rPr>
         <w:t>You are responsible for understanding Harvard Extension School policies on academic integrity (</w:t>
       </w:r>
-      <w:hyperlink r:id="rId13" w:tgtFrame="_blank" w:history="1">
+      <w:hyperlink r:id="rId15" w:tgtFrame="_blank" w:history="1">
         <w:r>
           <w:rPr>
             <w:rStyle w:val="Hyperlink"/>
@@ -1164,7 +1172,7 @@
         </w:rPr>
         <w:t>) and how to use sources responsibly. Not knowing the rules, misunderstanding the rules, running out of time, submitting "the wrong draft", or being overwhelmed with multiple demands are not acceptable excuses. There are no excuses for failure to uphold academic integrity. To support your learning about academic citation rules, please visit the Harvard Extension School Tips to Avoid Plagiarism (</w:t>
       </w:r>
-      <w:hyperlink r:id="rId14" w:tgtFrame="_blank" w:history="1">
+      <w:hyperlink r:id="rId16" w:tgtFrame="_blank" w:history="1">
         <w:r>
           <w:rPr>
             <w:rStyle w:val="Hyperlink"/>
@@ -1228,7 +1236,7 @@
         </w:rPr>
         <w:t>The Extension School is committed to providing an accessible academic community. The Disability Services Office offers a variety of accommodations and services to students with documented disabilities. Please visit </w:t>
       </w:r>
-      <w:hyperlink r:id="rId15" w:tgtFrame="_blank" w:history="1">
+      <w:hyperlink r:id="rId17" w:tgtFrame="_blank" w:history="1">
         <w:r>
           <w:rPr>
             <w:rStyle w:val="Hyperlink"/>
@@ -1328,7 +1336,11 @@
         <w:t>handwritten</w:t>
       </w:r>
       <w:r>
-        <w:t xml:space="preserve"> index card for use during any examination.  Cards that are larger, typed or multiple cards will constitute cheating according to Harvard’s academic </w:t>
+        <w:t xml:space="preserve"> index card for use during any examination.  Cards </w:t>
+      </w:r>
+      <w:r>
+        <w:lastRenderedPageBreak/>
+        <w:t xml:space="preserve">that are larger, typed or multiple cards will constitute cheating according to Harvard’s academic </w:t>
       </w:r>
       <w:r>
         <w:t>integrity</w:t>
@@ -1376,11 +1388,7 @@
         <w:t>all</w:t>
       </w:r>
       <w:r>
-        <w:t xml:space="preserve"> students will view, comment and ask questions on Piazza, request office hours as needed, and if offered attend or </w:t>
-      </w:r>
-      <w:r>
-        <w:lastRenderedPageBreak/>
-        <w:t xml:space="preserve">comment (on Piazza) </w:t>
+        <w:t xml:space="preserve"> students will view, comment and ask questions on Piazza, request office hours as needed, and if offered attend or comment (on Piazza) </w:t>
       </w:r>
       <w:r>
         <w:t xml:space="preserve">for </w:t>
@@ -1472,19 +1480,7 @@
         <w:rPr>
           <w:u w:val="single"/>
         </w:rPr>
-        <w:t xml:space="preserve"> Window: </w:t>
-      </w:r>
-      <w:r>
-        <w:rPr>
-          <w:u w:val="single"/>
-        </w:rPr>
-        <w:t>Sun, May 10, 3 am to Tue, May 12, 3 am</w:t>
-      </w:r>
-      <w:r>
-        <w:rPr>
-          <w:u w:val="single"/>
-        </w:rPr>
-        <w:t xml:space="preserve"> EST)</w:t>
+        <w:t xml:space="preserve"> Window: Sun, May 10, 3 am to Tue, May 12, 3 am EST)</w:t>
       </w:r>
     </w:p>
     <w:p>
@@ -1562,7 +1558,7 @@
       <w:r>
         <w:t xml:space="preserve">”: </w:t>
       </w:r>
-      <w:hyperlink r:id="rId16" w:history="1">
+      <w:hyperlink r:id="rId18" w:history="1">
         <w:r>
           <w:rPr>
             <w:rStyle w:val="Hyperlink"/>
@@ -1724,7 +1720,11 @@
         <w:t>essay</w:t>
       </w:r>
       <w:r>
-        <w:t xml:space="preserve"> will impact your grade.  Lastly, primary source philosophical paradigms, not mere opinions should be used as a foundation for your logical </w:t>
+        <w:t xml:space="preserve"> will impact your grade.  Lastly, primary source </w:t>
+      </w:r>
+      <w:r>
+        <w:lastRenderedPageBreak/>
+        <w:t xml:space="preserve">philosophical paradigms, not mere opinions should be used as a foundation for your logical </w:t>
       </w:r>
       <w:r>
         <w:t>construction</w:t>
@@ -1761,7 +1761,6 @@
         <w:pStyle w:val="Heading2"/>
       </w:pPr>
       <w:r>
-        <w:lastRenderedPageBreak/>
         <w:t>Group Case Presentations</w:t>
       </w:r>
     </w:p>
@@ -1933,16 +1932,16 @@
         <w:tblLook w:val="04A0" w:firstRow="1" w:lastRow="0" w:firstColumn="1" w:lastColumn="0" w:noHBand="0" w:noVBand="1"/>
       </w:tblPr>
       <w:tblGrid>
-        <w:gridCol w:w="1038"/>
-        <w:gridCol w:w="1988"/>
-        <w:gridCol w:w="1833"/>
-        <w:gridCol w:w="1125"/>
-        <w:gridCol w:w="3602"/>
+        <w:gridCol w:w="1211"/>
+        <w:gridCol w:w="1960"/>
+        <w:gridCol w:w="1786"/>
+        <w:gridCol w:w="1102"/>
+        <w:gridCol w:w="3527"/>
       </w:tblGrid>
       <w:tr>
         <w:tc>
           <w:tcPr>
-            <w:tcW w:w="1038" w:type="dxa"/>
+            <w:tcW w:w="1255" w:type="dxa"/>
           </w:tcPr>
           <w:p>
             <w:r>
@@ -1952,7 +1951,7 @@
         </w:tc>
         <w:tc>
           <w:tcPr>
-            <w:tcW w:w="1988" w:type="dxa"/>
+            <w:tcW w:w="1771" w:type="dxa"/>
           </w:tcPr>
           <w:p>
             <w:r>
@@ -2015,7 +2014,7 @@
       <w:tr>
         <w:tc>
           <w:tcPr>
-            <w:tcW w:w="1038" w:type="dxa"/>
+            <w:tcW w:w="1255" w:type="dxa"/>
           </w:tcPr>
           <w:p>
             <w:r>
@@ -2026,23 +2025,24 @@
         </w:tc>
         <w:tc>
           <w:tcPr>
-            <w:tcW w:w="1988" w:type="dxa"/>
+            <w:tcW w:w="1771" w:type="dxa"/>
+          </w:tcPr>
+          <w:p>
+            <w:r>
+              <w:t>Introduction &amp; Administrative</w:t>
+            </w:r>
+          </w:p>
+        </w:tc>
+        <w:tc>
+          <w:tcPr>
+            <w:tcW w:w="1833" w:type="dxa"/>
           </w:tcPr>
           <w:p>
             <w:r>
               <w:t>Intro to R</w:t>
             </w:r>
           </w:p>
-        </w:tc>
-        <w:tc>
-          <w:tcPr>
-            <w:tcW w:w="1833" w:type="dxa"/>
-          </w:tcPr>
-          <w:p>
-            <w:r>
-              <w:t>Intro to Data Mining</w:t>
-            </w:r>
-          </w:p>
+          <w:p/>
         </w:tc>
         <w:tc>
           <w:tcPr>
@@ -2064,7 +2064,7 @@
       <w:tr>
         <w:tc>
           <w:tcPr>
-            <w:tcW w:w="1038" w:type="dxa"/>
+            <w:tcW w:w="1255" w:type="dxa"/>
           </w:tcPr>
           <w:p>
             <w:r>
@@ -2074,13 +2074,14 @@
         </w:tc>
         <w:tc>
           <w:tcPr>
-            <w:tcW w:w="1988" w:type="dxa"/>
-          </w:tcPr>
-          <w:p>
-            <w:r>
-              <w:t>Introduction &amp; Administrative</w:t>
-            </w:r>
-          </w:p>
+            <w:tcW w:w="1771" w:type="dxa"/>
+          </w:tcPr>
+          <w:p>
+            <w:r>
+              <w:t>Intro to Data Mining</w:t>
+            </w:r>
+          </w:p>
+          <w:p/>
         </w:tc>
         <w:tc>
           <w:tcPr>
@@ -2157,14 +2158,29 @@
               <w:rPr>
                 <w:sz w:val="22"/>
               </w:rPr>
-              <w:t xml:space="preserve">2. </w:t>
-            </w:r>
-            <w:r>
-              <w:rPr>
-                <w:sz w:val="22"/>
-              </w:rPr>
-              <w:t>Initial Reflection essay (12-15 sentences)</w:t>
-            </w:r>
+              <w:t>2. Initial Reflection essay (12-15 sentences)</w:t>
+            </w:r>
+          </w:p>
+          <w:p>
+            <w:pPr>
+              <w:rPr>
+                <w:sz w:val="22"/>
+              </w:rPr>
+            </w:pPr>
+            <w:r>
+              <w:rPr>
+                <w:sz w:val="22"/>
+              </w:rPr>
+              <w:t xml:space="preserve">3. </w:t>
+            </w:r>
+            <w:proofErr w:type="spellStart"/>
+            <w:r>
+              <w:rPr>
+                <w:sz w:val="22"/>
+              </w:rPr>
+              <w:t>Intro_To_R_Homework.R</w:t>
+            </w:r>
+            <w:proofErr w:type="spellEnd"/>
           </w:p>
           <w:p>
             <w:pPr>
@@ -2185,7 +2201,7 @@
       <w:tr>
         <w:tc>
           <w:tcPr>
-            <w:tcW w:w="1038" w:type="dxa"/>
+            <w:tcW w:w="1255" w:type="dxa"/>
           </w:tcPr>
           <w:p>
             <w:r>
@@ -2195,7 +2211,7 @@
         </w:tc>
         <w:tc>
           <w:tcPr>
-            <w:tcW w:w="1988" w:type="dxa"/>
+            <w:tcW w:w="1771" w:type="dxa"/>
           </w:tcPr>
           <w:p>
             <w:r>
@@ -2232,27 +2248,6 @@
           <w:tcPr>
             <w:tcW w:w="3602" w:type="dxa"/>
           </w:tcPr>
-          <w:p>
-            <w:pPr>
-              <w:rPr>
-                <w:sz w:val="22"/>
-              </w:rPr>
-            </w:pPr>
-            <w:r>
-              <w:rPr>
-                <w:sz w:val="22"/>
-              </w:rPr>
-              <w:t xml:space="preserve">3. </w:t>
-            </w:r>
-            <w:proofErr w:type="spellStart"/>
-            <w:r>
-              <w:rPr>
-                <w:sz w:val="22"/>
-              </w:rPr>
-              <w:t>Intro_To_R_Homework.R</w:t>
-            </w:r>
-            <w:proofErr w:type="spellEnd"/>
-          </w:p>
           <w:p>
             <w:pPr>
               <w:rPr>
@@ -2328,7 +2323,7 @@
       <w:tr>
         <w:tc>
           <w:tcPr>
-            <w:tcW w:w="1038" w:type="dxa"/>
+            <w:tcW w:w="1255" w:type="dxa"/>
           </w:tcPr>
           <w:p>
             <w:r>
@@ -2338,7 +2333,7 @@
         </w:tc>
         <w:tc>
           <w:tcPr>
-            <w:tcW w:w="8548" w:type="dxa"/>
+            <w:tcW w:w="8331" w:type="dxa"/>
             <w:gridSpan w:val="4"/>
           </w:tcPr>
           <w:p>
@@ -2354,13 +2349,27 @@
               </w:rPr>
               <w:t>PRESIDENT’S DAY NO CLASS</w:t>
             </w:r>
+            <w:r>
+              <w:rPr>
+                <w:b/>
+              </w:rPr>
+              <w:t xml:space="preserve"> </w:t>
+            </w:r>
+            <w:r>
+              <w:rPr>
+                <w:b/>
+                <w:i/>
+                <w:iCs/>
+              </w:rPr>
+              <w:t>– work on your case</w:t>
+            </w:r>
           </w:p>
         </w:tc>
       </w:tr>
       <w:tr>
         <w:tc>
           <w:tcPr>
-            <w:tcW w:w="1038" w:type="dxa"/>
+            <w:tcW w:w="1255" w:type="dxa"/>
           </w:tcPr>
           <w:p>
             <w:r>
@@ -2370,7 +2379,7 @@
         </w:tc>
         <w:tc>
           <w:tcPr>
-            <w:tcW w:w="3821" w:type="dxa"/>
+            <w:tcW w:w="3604" w:type="dxa"/>
             <w:gridSpan w:val="2"/>
           </w:tcPr>
           <w:p>
@@ -2409,13 +2418,18 @@
             <w:pPr>
               <w:rPr>
                 <w:b/>
+                <w:i/>
+                <w:iCs/>
               </w:rPr>
             </w:pPr>
             <w:r>
               <w:rPr>
                 <w:b/>
-              </w:rPr>
-              <w:t>CASE I. OK Cupid Case Upload</w:t>
+                <w:i/>
+                <w:iCs/>
+              </w:rPr>
+              <w:lastRenderedPageBreak/>
+              <w:t>Work on your case</w:t>
             </w:r>
           </w:p>
         </w:tc>
@@ -2423,7 +2437,7 @@
       <w:tr>
         <w:tc>
           <w:tcPr>
-            <w:tcW w:w="1038" w:type="dxa"/>
+            <w:tcW w:w="1255" w:type="dxa"/>
           </w:tcPr>
           <w:p>
             <w:r>
@@ -2433,7 +2447,7 @@
         </w:tc>
         <w:tc>
           <w:tcPr>
-            <w:tcW w:w="1988" w:type="dxa"/>
+            <w:tcW w:w="1771" w:type="dxa"/>
           </w:tcPr>
           <w:p>
             <w:r>
@@ -2516,16 +2530,22 @@
           <w:p>
             <w:pPr>
               <w:rPr>
-                <w:i/>
+                <w:sz w:val="22"/>
               </w:rPr>
             </w:pPr>
+            <w:r>
+              <w:rPr>
+                <w:b/>
+              </w:rPr>
+              <w:t>CASE I. OK Cupid Case Upload</w:t>
+            </w:r>
           </w:p>
         </w:tc>
       </w:tr>
       <w:tr>
         <w:tc>
           <w:tcPr>
-            <w:tcW w:w="1038" w:type="dxa"/>
+            <w:tcW w:w="1255" w:type="dxa"/>
           </w:tcPr>
           <w:p>
             <w:r>
@@ -2535,7 +2555,7 @@
         </w:tc>
         <w:tc>
           <w:tcPr>
-            <w:tcW w:w="1988" w:type="dxa"/>
+            <w:tcW w:w="1771" w:type="dxa"/>
           </w:tcPr>
           <w:p>
             <w:r>
@@ -2627,7 +2647,6 @@
               <w:rPr>
                 <w:sz w:val="22"/>
               </w:rPr>
-              <w:lastRenderedPageBreak/>
               <w:t>10. C7.2 Personal Loan Acceptance</w:t>
             </w:r>
           </w:p>
@@ -2643,18 +2662,17 @@
       <w:tr>
         <w:tc>
           <w:tcPr>
-            <w:tcW w:w="1038" w:type="dxa"/>
-          </w:tcPr>
-          <w:p>
-            <w:r>
-              <w:lastRenderedPageBreak/>
+            <w:tcW w:w="1255" w:type="dxa"/>
+          </w:tcPr>
+          <w:p>
+            <w:r>
               <w:t>Mar 16</w:t>
             </w:r>
           </w:p>
         </w:tc>
         <w:tc>
           <w:tcPr>
-            <w:tcW w:w="8548" w:type="dxa"/>
+            <w:tcW w:w="8331" w:type="dxa"/>
             <w:gridSpan w:val="4"/>
           </w:tcPr>
           <w:p>
@@ -2677,7 +2695,7 @@
       <w:tr>
         <w:tc>
           <w:tcPr>
-            <w:tcW w:w="1038" w:type="dxa"/>
+            <w:tcW w:w="1255" w:type="dxa"/>
           </w:tcPr>
           <w:p>
             <w:r>
@@ -2694,7 +2712,7 @@
         </w:tc>
         <w:tc>
           <w:tcPr>
-            <w:tcW w:w="3821" w:type="dxa"/>
+            <w:tcW w:w="3604" w:type="dxa"/>
             <w:gridSpan w:val="2"/>
           </w:tcPr>
           <w:p>
@@ -2764,7 +2782,7 @@
         </w:trPr>
         <w:tc>
           <w:tcPr>
-            <w:tcW w:w="1038" w:type="dxa"/>
+            <w:tcW w:w="1255" w:type="dxa"/>
           </w:tcPr>
           <w:p>
             <w:r>
@@ -2774,7 +2792,7 @@
         </w:tc>
         <w:tc>
           <w:tcPr>
-            <w:tcW w:w="4946" w:type="dxa"/>
+            <w:tcW w:w="4729" w:type="dxa"/>
             <w:gridSpan w:val="3"/>
           </w:tcPr>
           <w:p>
@@ -2865,7 +2883,7 @@
       <w:tr>
         <w:tc>
           <w:tcPr>
-            <w:tcW w:w="1038" w:type="dxa"/>
+            <w:tcW w:w="1255" w:type="dxa"/>
           </w:tcPr>
           <w:p>
             <w:r>
@@ -2875,7 +2893,7 @@
         </w:tc>
         <w:tc>
           <w:tcPr>
-            <w:tcW w:w="1988" w:type="dxa"/>
+            <w:tcW w:w="1771" w:type="dxa"/>
           </w:tcPr>
           <w:p>
             <w:r>
@@ -2977,7 +2995,7 @@
       <w:tr>
         <w:tc>
           <w:tcPr>
-            <w:tcW w:w="1038" w:type="dxa"/>
+            <w:tcW w:w="1255" w:type="dxa"/>
           </w:tcPr>
           <w:p>
             <w:r>
@@ -2987,7 +3005,7 @@
         </w:tc>
         <w:tc>
           <w:tcPr>
-            <w:tcW w:w="4946" w:type="dxa"/>
+            <w:tcW w:w="4729" w:type="dxa"/>
             <w:gridSpan w:val="3"/>
           </w:tcPr>
           <w:p>
@@ -3015,7 +3033,7 @@
       <w:tr>
         <w:tc>
           <w:tcPr>
-            <w:tcW w:w="1038" w:type="dxa"/>
+            <w:tcW w:w="1255" w:type="dxa"/>
           </w:tcPr>
           <w:p>
             <w:r>
@@ -3025,7 +3043,7 @@
         </w:tc>
         <w:tc>
           <w:tcPr>
-            <w:tcW w:w="1988" w:type="dxa"/>
+            <w:tcW w:w="1771" w:type="dxa"/>
           </w:tcPr>
           <w:p>
             <w:r>
@@ -3158,7 +3176,7 @@
       <w:tr>
         <w:tc>
           <w:tcPr>
-            <w:tcW w:w="1038" w:type="dxa"/>
+            <w:tcW w:w="1255" w:type="dxa"/>
           </w:tcPr>
           <w:p>
             <w:r>
@@ -3168,7 +3186,7 @@
         </w:tc>
         <w:tc>
           <w:tcPr>
-            <w:tcW w:w="1988" w:type="dxa"/>
+            <w:tcW w:w="1771" w:type="dxa"/>
           </w:tcPr>
           <w:p>
             <w:r>
@@ -3248,7 +3266,7 @@
       <w:tr>
         <w:tc>
           <w:tcPr>
-            <w:tcW w:w="1038" w:type="dxa"/>
+            <w:tcW w:w="1255" w:type="dxa"/>
           </w:tcPr>
           <w:p>
             <w:r>
@@ -3258,7 +3276,7 @@
         </w:tc>
         <w:tc>
           <w:tcPr>
-            <w:tcW w:w="4946" w:type="dxa"/>
+            <w:tcW w:w="4729" w:type="dxa"/>
             <w:gridSpan w:val="3"/>
           </w:tcPr>
           <w:p>
@@ -3389,7 +3407,7 @@
       <w:tr>
         <w:tc>
           <w:tcPr>
-            <w:tcW w:w="1038" w:type="dxa"/>
+            <w:tcW w:w="1255" w:type="dxa"/>
           </w:tcPr>
           <w:p>
             <w:r>
@@ -3402,7 +3420,7 @@
         </w:tc>
         <w:tc>
           <w:tcPr>
-            <w:tcW w:w="4946" w:type="dxa"/>
+            <w:tcW w:w="4729" w:type="dxa"/>
             <w:gridSpan w:val="3"/>
           </w:tcPr>
           <w:p>
@@ -3442,7 +3460,7 @@
       <w:tr>
         <w:tc>
           <w:tcPr>
-            <w:tcW w:w="1038" w:type="dxa"/>
+            <w:tcW w:w="1255" w:type="dxa"/>
           </w:tcPr>
           <w:p>
             <w:r>
@@ -3455,7 +3473,7 @@
         </w:tc>
         <w:tc>
           <w:tcPr>
-            <w:tcW w:w="4946" w:type="dxa"/>
+            <w:tcW w:w="4729" w:type="dxa"/>
             <w:gridSpan w:val="3"/>
           </w:tcPr>
           <w:p>
@@ -3508,18 +3526,27 @@
       <w:tr>
         <w:tc>
           <w:tcPr>
-            <w:tcW w:w="1038" w:type="dxa"/>
+            <w:tcW w:w="1255" w:type="dxa"/>
           </w:tcPr>
           <w:p>
             <w:r>
               <w:t>May 10*</w:t>
             </w:r>
           </w:p>
+          <w:p>
+            <w:r>
+              <w:t>*</w:t>
+            </w:r>
+            <w:r>
+              <w:t>48-hour time window</w:t>
+            </w:r>
+          </w:p>
           <w:p/>
-        </w:tc>
-        <w:tc>
-          <w:tcPr>
-            <w:tcW w:w="4946" w:type="dxa"/>
+          <w:p/>
+        </w:tc>
+        <w:tc>
+          <w:tcPr>
+            <w:tcW w:w="4729" w:type="dxa"/>
             <w:gridSpan w:val="3"/>
           </w:tcPr>
           <w:p>
@@ -3529,6 +3556,7 @@
               </w:rPr>
             </w:pPr>
             <w:r>
+              <w:lastRenderedPageBreak/>
               <w:t xml:space="preserve">Remote Proctored </w:t>
             </w:r>
             <w:r>
@@ -3561,7 +3589,7 @@
       <w:tr>
         <w:tc>
           <w:tcPr>
-            <w:tcW w:w="1038" w:type="dxa"/>
+            <w:tcW w:w="1255" w:type="dxa"/>
           </w:tcPr>
           <w:p>
             <w:r>
@@ -3574,7 +3602,7 @@
         </w:tc>
         <w:tc>
           <w:tcPr>
-            <w:tcW w:w="4946" w:type="dxa"/>
+            <w:tcW w:w="4729" w:type="dxa"/>
             <w:gridSpan w:val="3"/>
           </w:tcPr>
           <w:p>
@@ -3628,7 +3656,6 @@
     </w:p>
     <w:p>
       <w:r>
-        <w:lastRenderedPageBreak/>
         <w:t>Non</w:t>
       </w:r>
       <w:r>
@@ -5362,6 +5389,155 @@
     </w:lvl>
   </w:abstractNum>
   <w:abstractNum w:abstractNumId="12" w15:restartNumberingAfterBreak="0">
+    <w:nsid w:val="5BD54795"/>
+    <w:multiLevelType w:val="multilevel"/>
+    <w:tmpl w:val="A5FAEFD4"/>
+    <w:lvl w:ilvl="0">
+      <w:start w:val="1"/>
+      <w:numFmt w:val="bullet"/>
+      <w:lvlText w:val=""/>
+      <w:lvlJc w:val="left"/>
+      <w:pPr>
+        <w:tabs>
+          <w:tab w:val="num" w:pos="720"/>
+        </w:tabs>
+        <w:ind w:left="720" w:hanging="360"/>
+      </w:pPr>
+      <w:rPr>
+        <w:rFonts w:ascii="Symbol" w:hAnsi="Symbol" w:hint="default"/>
+        <w:sz w:val="20"/>
+      </w:rPr>
+    </w:lvl>
+    <w:lvl w:ilvl="1" w:tentative="1">
+      <w:start w:val="1"/>
+      <w:numFmt w:val="bullet"/>
+      <w:lvlText w:val=""/>
+      <w:lvlJc w:val="left"/>
+      <w:pPr>
+        <w:tabs>
+          <w:tab w:val="num" w:pos="1440"/>
+        </w:tabs>
+        <w:ind w:left="1440" w:hanging="360"/>
+      </w:pPr>
+      <w:rPr>
+        <w:rFonts w:ascii="Symbol" w:hAnsi="Symbol" w:hint="default"/>
+        <w:sz w:val="20"/>
+      </w:rPr>
+    </w:lvl>
+    <w:lvl w:ilvl="2" w:tentative="1">
+      <w:start w:val="1"/>
+      <w:numFmt w:val="bullet"/>
+      <w:lvlText w:val=""/>
+      <w:lvlJc w:val="left"/>
+      <w:pPr>
+        <w:tabs>
+          <w:tab w:val="num" w:pos="2160"/>
+        </w:tabs>
+        <w:ind w:left="2160" w:hanging="360"/>
+      </w:pPr>
+      <w:rPr>
+        <w:rFonts w:ascii="Symbol" w:hAnsi="Symbol" w:hint="default"/>
+        <w:sz w:val="20"/>
+      </w:rPr>
+    </w:lvl>
+    <w:lvl w:ilvl="3" w:tentative="1">
+      <w:start w:val="1"/>
+      <w:numFmt w:val="bullet"/>
+      <w:lvlText w:val=""/>
+      <w:lvlJc w:val="left"/>
+      <w:pPr>
+        <w:tabs>
+          <w:tab w:val="num" w:pos="2880"/>
+        </w:tabs>
+        <w:ind w:left="2880" w:hanging="360"/>
+      </w:pPr>
+      <w:rPr>
+        <w:rFonts w:ascii="Symbol" w:hAnsi="Symbol" w:hint="default"/>
+        <w:sz w:val="20"/>
+      </w:rPr>
+    </w:lvl>
+    <w:lvl w:ilvl="4" w:tentative="1">
+      <w:start w:val="1"/>
+      <w:numFmt w:val="bullet"/>
+      <w:lvlText w:val=""/>
+      <w:lvlJc w:val="left"/>
+      <w:pPr>
+        <w:tabs>
+          <w:tab w:val="num" w:pos="3600"/>
+        </w:tabs>
+        <w:ind w:left="3600" w:hanging="360"/>
+      </w:pPr>
+      <w:rPr>
+        <w:rFonts w:ascii="Symbol" w:hAnsi="Symbol" w:hint="default"/>
+        <w:sz w:val="20"/>
+      </w:rPr>
+    </w:lvl>
+    <w:lvl w:ilvl="5" w:tentative="1">
+      <w:start w:val="1"/>
+      <w:numFmt w:val="bullet"/>
+      <w:lvlText w:val=""/>
+      <w:lvlJc w:val="left"/>
+      <w:pPr>
+        <w:tabs>
+          <w:tab w:val="num" w:pos="4320"/>
+        </w:tabs>
+        <w:ind w:left="4320" w:hanging="360"/>
+      </w:pPr>
+      <w:rPr>
+        <w:rFonts w:ascii="Symbol" w:hAnsi="Symbol" w:hint="default"/>
+        <w:sz w:val="20"/>
+      </w:rPr>
+    </w:lvl>
+    <w:lvl w:ilvl="6" w:tentative="1">
+      <w:start w:val="1"/>
+      <w:numFmt w:val="bullet"/>
+      <w:lvlText w:val=""/>
+      <w:lvlJc w:val="left"/>
+      <w:pPr>
+        <w:tabs>
+          <w:tab w:val="num" w:pos="5040"/>
+        </w:tabs>
+        <w:ind w:left="5040" w:hanging="360"/>
+      </w:pPr>
+      <w:rPr>
+        <w:rFonts w:ascii="Symbol" w:hAnsi="Symbol" w:hint="default"/>
+        <w:sz w:val="20"/>
+      </w:rPr>
+    </w:lvl>
+    <w:lvl w:ilvl="7" w:tentative="1">
+      <w:start w:val="1"/>
+      <w:numFmt w:val="bullet"/>
+      <w:lvlText w:val=""/>
+      <w:lvlJc w:val="left"/>
+      <w:pPr>
+        <w:tabs>
+          <w:tab w:val="num" w:pos="5760"/>
+        </w:tabs>
+        <w:ind w:left="5760" w:hanging="360"/>
+      </w:pPr>
+      <w:rPr>
+        <w:rFonts w:ascii="Symbol" w:hAnsi="Symbol" w:hint="default"/>
+        <w:sz w:val="20"/>
+      </w:rPr>
+    </w:lvl>
+    <w:lvl w:ilvl="8" w:tentative="1">
+      <w:start w:val="1"/>
+      <w:numFmt w:val="bullet"/>
+      <w:lvlText w:val=""/>
+      <w:lvlJc w:val="left"/>
+      <w:pPr>
+        <w:tabs>
+          <w:tab w:val="num" w:pos="6480"/>
+        </w:tabs>
+        <w:ind w:left="6480" w:hanging="360"/>
+      </w:pPr>
+      <w:rPr>
+        <w:rFonts w:ascii="Symbol" w:hAnsi="Symbol" w:hint="default"/>
+        <w:sz w:val="20"/>
+      </w:rPr>
+    </w:lvl>
+  </w:abstractNum>
+  <w:abstractNum w:abstractNumId="13" w15:restartNumberingAfterBreak="0">
     <w:nsid w:val="66384415"/>
     <w:multiLevelType w:val="hybridMultilevel"/>
     <w:tmpl w:val="CAD6F608"/>
@@ -5474,7 +5650,7 @@
       </w:rPr>
     </w:lvl>
   </w:abstractNum>
-  <w:abstractNum w:abstractNumId="13" w15:restartNumberingAfterBreak="0">
+  <w:abstractNum w:abstractNumId="14" w15:restartNumberingAfterBreak="0">
     <w:nsid w:val="6E7C53B8"/>
     <w:multiLevelType w:val="hybridMultilevel"/>
     <w:tmpl w:val="0F2ED562"/>
@@ -5615,19 +5791,22 @@
     <w:abstractNumId w:val="11"/>
   </w:num>
   <w:num w:numId="10">
-    <w:abstractNumId w:val="13"/>
+    <w:abstractNumId w:val="14"/>
   </w:num>
   <w:num w:numId="11">
     <w:abstractNumId w:val="7"/>
   </w:num>
   <w:num w:numId="12">
-    <w:abstractNumId w:val="12"/>
+    <w:abstractNumId w:val="13"/>
   </w:num>
   <w:num w:numId="13">
     <w:abstractNumId w:val="6"/>
   </w:num>
   <w:num w:numId="14">
     <w:abstractNumId w:val="5"/>
+  </w:num>
+  <w:num w:numId="15">
+    <w:abstractNumId w:val="12"/>
   </w:num>
 </w:numbering>
 </file>
@@ -5755,6 +5934,7 @@
     <w:lsdException w:name="HTML Sample" w:semiHidden="1" w:unhideWhenUsed="1"/>
     <w:lsdException w:name="HTML Typewriter" w:semiHidden="1" w:unhideWhenUsed="1"/>
     <w:lsdException w:name="HTML Variable" w:semiHidden="1" w:unhideWhenUsed="1"/>
+    <w:lsdException w:name="Normal Table" w:semiHidden="1" w:unhideWhenUsed="1"/>
     <w:lsdException w:name="annotation subject" w:semiHidden="1" w:unhideWhenUsed="1"/>
     <w:lsdException w:name="No List" w:semiHidden="1" w:unhideWhenUsed="1"/>
     <w:lsdException w:name="Outline List 1" w:semiHidden="1" w:unhideWhenUsed="1"/>
@@ -5797,8 +5977,11 @@
     <w:lsdException w:name="Table Contemporary" w:semiHidden="1" w:unhideWhenUsed="1"/>
     <w:lsdException w:name="Table Elegant" w:semiHidden="1" w:unhideWhenUsed="1"/>
     <w:lsdException w:name="Table Professional" w:semiHidden="1" w:unhideWhenUsed="1"/>
+    <w:lsdException w:name="Table Subtle 1" w:semiHidden="1" w:unhideWhenUsed="1"/>
     <w:lsdException w:name="Table Subtle 2" w:semiHidden="1" w:unhideWhenUsed="1"/>
     <w:lsdException w:name="Table Web 1" w:semiHidden="1" w:unhideWhenUsed="1"/>
+    <w:lsdException w:name="Table Web 2" w:semiHidden="1" w:unhideWhenUsed="1"/>
+    <w:lsdException w:name="Table Web 3" w:semiHidden="1" w:unhideWhenUsed="1"/>
     <w:lsdException w:name="Balloon Text" w:semiHidden="1" w:unhideWhenUsed="1"/>
     <w:lsdException w:name="Table Grid" w:uiPriority="59"/>
     <w:lsdException w:name="Table Theme" w:semiHidden="1" w:unhideWhenUsed="1"/>
@@ -6608,7 +6791,7 @@
 </file>
 
 <file path=customXml/itemProps1.xml><?xml version="1.0" encoding="utf-8"?>
-<ds:datastoreItem xmlns:ds="http://schemas.openxmlformats.org/officeDocument/2006/customXml" ds:itemID="{98AF19B6-6EA0-974D-8556-FF700990BF82}">
+<ds:datastoreItem xmlns:ds="http://schemas.openxmlformats.org/officeDocument/2006/customXml" ds:itemID="{9A5A420D-0747-DD40-BB3E-4133EDB7FC81}">
   <ds:schemaRefs>
     <ds:schemaRef ds:uri="http://schemas.openxmlformats.org/officeDocument/2006/bibliography"/>
   </ds:schemaRefs>

</xml_diff>